<commit_message>
FAB-344: Update technical manual
</commit_message>
<xml_diff>
--- a/Project supporting Artifacts/User manual/dp_technical_manual_smc.docx
+++ b/Project supporting Artifacts/User manual/dp_technical_manual_smc.docx
@@ -86,8 +86,16 @@
         <w:rPr>
           <w:lang w:val="en-US"/>
         </w:rPr>
-        <w:t>, the tab the user is seeing is highlighted by a purple underline</w:t>
-      </w:r>
+        <w:t xml:space="preserve">, the tab the user is seeing is highlighted by a purple </w:t>
+      </w:r>
+      <w:proofErr w:type="gramStart"/>
+      <w:r>
+        <w:rPr>
+          <w:lang w:val="en-US"/>
+        </w:rPr>
+        <w:t>underline</w:t>
+      </w:r>
+      <w:proofErr w:type="gramEnd"/>
     </w:p>
     <w:p>
       <w:pPr>
@@ -153,7 +161,7 @@
         <w:rPr>
           <w:lang w:val="en-US"/>
         </w:rPr>
-        <w:t xml:space="preserve">The Data </w:t>
+        <w:t xml:space="preserve">Data </w:t>
       </w:r>
       <w:r>
         <w:rPr>
@@ -178,22 +186,32 @@
         <w:rPr>
           <w:lang w:val="en-US"/>
         </w:rPr>
-        <w:t xml:space="preserve">The data overview tab is to help give the user an idea of the structure of their data. Users can </w:t>
-      </w:r>
-      <w:r>
-        <w:rPr>
-          <w:lang w:val="en-US"/>
-        </w:rPr>
-        <w:t xml:space="preserve">view the number of records, number of fields, the cardinality of text fields and the distribution of data types. See the charts </w:t>
-      </w:r>
-      <w:proofErr w:type="gramStart"/>
-      <w:r>
-        <w:rPr>
-          <w:lang w:val="en-US"/>
-        </w:rPr>
-        <w:t>below</w:t>
-      </w:r>
-      <w:proofErr w:type="gramEnd"/>
+        <w:t xml:space="preserve">The data </w:t>
+      </w:r>
+      <w:r>
+        <w:rPr>
+          <w:lang w:val="en-US"/>
+        </w:rPr>
+        <w:t>profile</w:t>
+      </w:r>
+      <w:r>
+        <w:rPr>
+          <w:lang w:val="en-US"/>
+        </w:rPr>
+        <w:t xml:space="preserve"> tab is to help give the user an idea of the structure of their data. Users can </w:t>
+      </w:r>
+      <w:r>
+        <w:rPr>
+          <w:lang w:val="en-US"/>
+        </w:rPr>
+        <w:t>view the number of records, number of fields, the cardinality of text fields and the distribution of data types. See the charts below</w:t>
+      </w:r>
+      <w:r>
+        <w:rPr>
+          <w:lang w:val="en-US"/>
+        </w:rPr>
+        <w:t xml:space="preserve">. </w:t>
+      </w:r>
     </w:p>
     <w:p>
       <w:pPr>
@@ -247,6 +265,66 @@
             </a:graphic>
           </wp:inline>
         </w:drawing>
+      </w:r>
+    </w:p>
+    <w:p>
+      <w:pPr>
+        <w:rPr>
+          <w:lang w:val="en-US"/>
+        </w:rPr>
+      </w:pPr>
+    </w:p>
+    <w:p>
+      <w:pPr>
+        <w:rPr>
+          <w:lang w:val="en-US"/>
+        </w:rPr>
+      </w:pPr>
+      <w:r>
+        <w:rPr>
+          <w:lang w:val="en-US"/>
+        </w:rPr>
+        <w:t xml:space="preserve">Data Quality tab: </w:t>
+      </w:r>
+    </w:p>
+    <w:p>
+      <w:pPr>
+        <w:rPr>
+          <w:lang w:val="en-US"/>
+        </w:rPr>
+      </w:pPr>
+      <w:r>
+        <w:rPr>
+          <w:lang w:val="en-US"/>
+        </w:rPr>
+        <w:lastRenderedPageBreak/>
+        <w:t xml:space="preserve">The data quality tab helps the user understand the quality of their data. </w:t>
+      </w:r>
+      <w:r>
+        <w:rPr>
+          <w:lang w:val="en-US"/>
+        </w:rPr>
+        <w:t xml:space="preserve">User can find how many duplicate records exist in their dataset and users also have a data quality score which gives them an idea on the quality of their data. </w:t>
+      </w:r>
+    </w:p>
+    <w:p>
+      <w:pPr>
+        <w:rPr>
+          <w:lang w:val="en-US"/>
+        </w:rPr>
+      </w:pPr>
+    </w:p>
+    <w:p>
+      <w:pPr>
+        <w:rPr>
+          <w:lang w:val="en-US"/>
+        </w:rPr>
+      </w:pPr>
+      <w:r>
+        <w:rPr>
+          <w:lang w:val="en-US"/>
+        </w:rPr>
+        <w:t>Data Exploration tab</w:t>
       </w:r>
     </w:p>
     <w:sectPr>

</xml_diff>

<commit_message>
FAB-344: Update DQ dashboard documentation
</commit_message>
<xml_diff>
--- a/Project supporting Artifacts/User manual/dp_technical_manual_smc.docx
+++ b/Project supporting Artifacts/User manual/dp_technical_manual_smc.docx
@@ -26,7 +26,19 @@
         <w:rPr>
           <w:lang w:val="en-US"/>
         </w:rPr>
-        <w:t xml:space="preserve">Welcome to the Data Polish Dashboard, your intuitive interface for data management and exploration. </w:t>
+        <w:t xml:space="preserve">Welcome to the Data Polish Dashboard, </w:t>
+      </w:r>
+      <w:r>
+        <w:rPr>
+          <w:lang w:val="en-US"/>
+        </w:rPr>
+        <w:t>an</w:t>
+      </w:r>
+      <w:r>
+        <w:rPr>
+          <w:lang w:val="en-US"/>
+        </w:rPr>
+        <w:t xml:space="preserve"> intuitive interface for data management and exploration. </w:t>
       </w:r>
       <w:r>
         <w:rPr>
@@ -155,6 +167,13 @@
     </w:p>
     <w:p>
       <w:pPr>
+        <w:rPr>
+          <w:lang w:val="en-US"/>
+        </w:rPr>
+      </w:pPr>
+    </w:p>
+    <w:p>
+      <w:pPr>
         <w:pStyle w:val="Heading2"/>
         <w:rPr>
           <w:lang w:val="en-US"/>
@@ -166,13 +185,6 @@
         </w:rPr>
         <w:t>Navigating the Dashboard:</w:t>
       </w:r>
-    </w:p>
-    <w:p>
-      <w:pPr>
-        <w:rPr>
-          <w:lang w:val="en-US"/>
-        </w:rPr>
-      </w:pPr>
     </w:p>
     <w:p>
       <w:pPr>
@@ -235,344 +247,6 @@
             <wp:extent cx="5731510" cy="3286125"/>
             <wp:effectExtent l="0" t="0" r="0" b="3175"/>
             <wp:docPr id="1" name="Picture 1"/>
-            <wp:cNvGraphicFramePr>
-              <a:graphicFrameLocks xmlns:a="http://schemas.openxmlformats.org/drawingml/2006/main" noChangeAspect="1"/>
-            </wp:cNvGraphicFramePr>
-            <a:graphic xmlns:a="http://schemas.openxmlformats.org/drawingml/2006/main">
-              <a:graphicData uri="http://schemas.openxmlformats.org/drawingml/2006/picture">
-                <pic:pic xmlns:pic="http://schemas.openxmlformats.org/drawingml/2006/picture">
-                  <pic:nvPicPr>
-                    <pic:cNvPr id="1" name=""/>
-                    <pic:cNvPicPr/>
-                  </pic:nvPicPr>
-                  <pic:blipFill>
-                    <a:blip r:embed="rId4"/>
-                    <a:stretch>
-                      <a:fillRect/>
-                    </a:stretch>
-                  </pic:blipFill>
-                  <pic:spPr>
-                    <a:xfrm>
-                      <a:off x="0" y="0"/>
-                      <a:ext cx="5731510" cy="3286125"/>
-                    </a:xfrm>
-                    <a:prstGeom prst="rect">
-                      <a:avLst/>
-                    </a:prstGeom>
-                  </pic:spPr>
-                </pic:pic>
-              </a:graphicData>
-            </a:graphic>
-          </wp:inline>
-        </w:drawing>
-      </w:r>
-    </w:p>
-    <w:p>
-      <w:pPr>
-        <w:rPr>
-          <w:lang w:val="en-US"/>
-        </w:rPr>
-      </w:pPr>
-    </w:p>
-    <w:p>
-      <w:pPr>
-        <w:pStyle w:val="Heading2"/>
-        <w:rPr>
-          <w:lang w:val="en-US"/>
-        </w:rPr>
-      </w:pPr>
-      <w:r>
-        <w:rPr>
-          <w:lang w:val="en-US"/>
-        </w:rPr>
-        <w:t>Data Profile Tab</w:t>
-      </w:r>
-    </w:p>
-    <w:p>
-      <w:pPr>
-        <w:pStyle w:val="Heading3"/>
-        <w:rPr>
-          <w:lang w:val="en-US"/>
-        </w:rPr>
-      </w:pPr>
-      <w:r>
-        <w:rPr>
-          <w:lang w:val="en-US"/>
-        </w:rPr>
-        <w:t>Overview:</w:t>
-      </w:r>
-    </w:p>
-    <w:p>
-      <w:pPr>
-        <w:rPr>
-          <w:lang w:val="en-US"/>
-        </w:rPr>
-      </w:pPr>
-      <w:r>
-        <w:rPr>
-          <w:lang w:val="en-US"/>
-        </w:rPr>
-        <w:t xml:space="preserve">The Data Profile </w:t>
-      </w:r>
-      <w:r>
-        <w:rPr>
-          <w:lang w:val="en-US"/>
-        </w:rPr>
-        <w:t>helps you understand</w:t>
-      </w:r>
-      <w:r>
-        <w:rPr>
-          <w:lang w:val="en-US"/>
-        </w:rPr>
-        <w:t xml:space="preserve"> the fundamental structure of your data. It's designed to provide a</w:t>
-      </w:r>
-      <w:r>
-        <w:rPr>
-          <w:lang w:val="en-US"/>
-        </w:rPr>
-        <w:t xml:space="preserve">n </w:t>
-      </w:r>
-      <w:r>
-        <w:rPr>
-          <w:lang w:val="en-US"/>
-        </w:rPr>
-        <w:t>overview</w:t>
-      </w:r>
-      <w:r>
-        <w:rPr>
-          <w:lang w:val="en-US"/>
-        </w:rPr>
-        <w:t xml:space="preserve"> of your data.</w:t>
-      </w:r>
-    </w:p>
-    <w:p>
-      <w:pPr>
-        <w:rPr>
-          <w:lang w:val="en-US"/>
-        </w:rPr>
-      </w:pPr>
-    </w:p>
-    <w:p>
-      <w:pPr>
-        <w:pStyle w:val="Heading3"/>
-        <w:rPr>
-          <w:lang w:val="en-US"/>
-        </w:rPr>
-      </w:pPr>
-      <w:r>
-        <w:rPr>
-          <w:lang w:val="en-US"/>
-        </w:rPr>
-        <w:t>Key Features:</w:t>
-      </w:r>
-    </w:p>
-    <w:p>
-      <w:pPr>
-        <w:rPr>
-          <w:lang w:val="en-US"/>
-        </w:rPr>
-      </w:pPr>
-      <w:r>
-        <w:rPr>
-          <w:b/>
-          <w:bCs/>
-          <w:lang w:val="en-US"/>
-        </w:rPr>
-        <w:t>Record Count:</w:t>
-      </w:r>
-      <w:r>
-        <w:rPr>
-          <w:lang w:val="en-US"/>
-        </w:rPr>
-        <w:t xml:space="preserve"> </w:t>
-      </w:r>
-      <w:r>
-        <w:rPr>
-          <w:lang w:val="en-US"/>
-        </w:rPr>
-        <w:t>View</w:t>
-      </w:r>
-      <w:r>
-        <w:rPr>
-          <w:lang w:val="en-US"/>
-        </w:rPr>
-        <w:t xml:space="preserve"> the total number of records in your dataset.</w:t>
-      </w:r>
-    </w:p>
-    <w:p>
-      <w:pPr>
-        <w:rPr>
-          <w:lang w:val="en-US"/>
-        </w:rPr>
-      </w:pPr>
-      <w:r>
-        <w:rPr>
-          <w:b/>
-          <w:bCs/>
-          <w:lang w:val="en-US"/>
-        </w:rPr>
-        <w:t>Field Count:</w:t>
-      </w:r>
-      <w:r>
-        <w:rPr>
-          <w:lang w:val="en-US"/>
-        </w:rPr>
-        <w:t xml:space="preserve"> View the total number of fields, providing a glimpse into the dataset's complexity.</w:t>
-      </w:r>
-    </w:p>
-    <w:p>
-      <w:pPr>
-        <w:rPr>
-          <w:lang w:val="en-US"/>
-        </w:rPr>
-      </w:pPr>
-      <w:r>
-        <w:rPr>
-          <w:b/>
-          <w:bCs/>
-          <w:lang w:val="en-US"/>
-        </w:rPr>
-        <w:lastRenderedPageBreak/>
-        <w:t>Cardinality of Text Fields:</w:t>
-      </w:r>
-      <w:r>
-        <w:rPr>
-          <w:lang w:val="en-US"/>
-        </w:rPr>
-        <w:t xml:space="preserve"> Understand the uniqueness of text data by exploring the cardinality, </w:t>
-      </w:r>
-      <w:r>
-        <w:rPr>
-          <w:lang w:val="en-US"/>
-        </w:rPr>
-        <w:t>indicating</w:t>
-      </w:r>
-      <w:r>
-        <w:rPr>
-          <w:lang w:val="en-US"/>
-        </w:rPr>
-        <w:t xml:space="preserve"> the diversity in text </w:t>
-      </w:r>
-      <w:r>
-        <w:rPr>
-          <w:lang w:val="en-US"/>
-        </w:rPr>
-        <w:t>field</w:t>
-      </w:r>
-      <w:r>
-        <w:rPr>
-          <w:lang w:val="en-US"/>
-        </w:rPr>
-        <w:t>s.</w:t>
-      </w:r>
-    </w:p>
-    <w:p>
-      <w:pPr>
-        <w:rPr>
-          <w:lang w:val="en-US"/>
-        </w:rPr>
-      </w:pPr>
-      <w:r>
-        <w:rPr>
-          <w:b/>
-          <w:bCs/>
-          <w:lang w:val="en-US"/>
-        </w:rPr>
-        <w:t>Data Type Distribution:</w:t>
-      </w:r>
-      <w:r>
-        <w:rPr>
-          <w:lang w:val="en-US"/>
-        </w:rPr>
-        <w:t xml:space="preserve"> Examine the distribution of data types within your dataset. This feature helps in understanding the proportion of different data types like </w:t>
-      </w:r>
-      <w:r>
-        <w:rPr>
-          <w:lang w:val="en-US"/>
-        </w:rPr>
-        <w:t>numeric</w:t>
-      </w:r>
-      <w:r>
-        <w:rPr>
-          <w:lang w:val="en-US"/>
-        </w:rPr>
-        <w:t xml:space="preserve">, </w:t>
-      </w:r>
-      <w:r>
-        <w:rPr>
-          <w:lang w:val="en-US"/>
-        </w:rPr>
-        <w:t>text</w:t>
-      </w:r>
-      <w:r>
-        <w:rPr>
-          <w:lang w:val="en-US"/>
-        </w:rPr>
-        <w:t>, dates, etc.</w:t>
-      </w:r>
-    </w:p>
-    <w:p>
-      <w:pPr>
-        <w:rPr>
-          <w:lang w:val="en-US"/>
-        </w:rPr>
-      </w:pPr>
-    </w:p>
-    <w:p>
-      <w:pPr>
-        <w:pStyle w:val="Heading3"/>
-        <w:rPr>
-          <w:lang w:val="en-US"/>
-        </w:rPr>
-      </w:pPr>
-      <w:r>
-        <w:rPr>
-          <w:lang w:val="en-US"/>
-        </w:rPr>
-        <w:t>Visual Insights:</w:t>
-      </w:r>
-    </w:p>
-    <w:p>
-      <w:pPr>
-        <w:rPr>
-          <w:lang w:val="en-US"/>
-        </w:rPr>
-      </w:pPr>
-      <w:r>
-        <w:rPr>
-          <w:lang w:val="en-US"/>
-        </w:rPr>
-        <w:t>Below, you'll find a series of charts that visually represent these data attributes. These charts are designed to offer a clear and immediate understanding of your data's structure and composition.</w:t>
-      </w:r>
-    </w:p>
-    <w:p>
-      <w:pPr>
-        <w:rPr>
-          <w:lang w:val="en-US"/>
-        </w:rPr>
-      </w:pPr>
-      <w:r>
-        <w:rPr>
-          <w:lang w:val="en-US"/>
-        </w:rPr>
-        <w:t>Use the Data Profile tab to gain a deep and immediate understanding of the structure and nature of your data, setting the foundation for further data quality and exploration activities.</w:t>
-      </w:r>
-    </w:p>
-    <w:p>
-      <w:pPr>
-        <w:rPr>
-          <w:lang w:val="en-US"/>
-        </w:rPr>
-      </w:pPr>
-      <w:r>
-        <w:rPr>
-          <w:lang w:val="en-US"/>
-        </w:rPr>
-        <w:drawing>
-          <wp:inline distT="0" distB="0" distL="0" distR="0" wp14:anchorId="6E431AE8" wp14:editId="496CE36F">
-            <wp:extent cx="5731510" cy="2696845"/>
-            <wp:effectExtent l="0" t="0" r="0" b="0"/>
-            <wp:docPr id="2" name="Picture 2"/>
             <wp:cNvGraphicFramePr>
               <a:graphicFrameLocks xmlns:a="http://schemas.openxmlformats.org/drawingml/2006/main" noChangeAspect="1"/>
             </wp:cNvGraphicFramePr>
@@ -592,6 +266,178 @@
                   <pic:spPr>
                     <a:xfrm>
                       <a:off x="0" y="0"/>
+                      <a:ext cx="5731510" cy="3286125"/>
+                    </a:xfrm>
+                    <a:prstGeom prst="rect">
+                      <a:avLst/>
+                    </a:prstGeom>
+                  </pic:spPr>
+                </pic:pic>
+              </a:graphicData>
+            </a:graphic>
+          </wp:inline>
+        </w:drawing>
+      </w:r>
+    </w:p>
+    <w:p>
+      <w:pPr>
+        <w:rPr>
+          <w:lang w:val="en-US"/>
+        </w:rPr>
+      </w:pPr>
+    </w:p>
+    <w:p>
+      <w:pPr>
+        <w:pStyle w:val="Heading2"/>
+        <w:rPr>
+          <w:lang w:val="en-US"/>
+        </w:rPr>
+      </w:pPr>
+    </w:p>
+    <w:p>
+      <w:pPr>
+        <w:pStyle w:val="Heading2"/>
+        <w:rPr>
+          <w:lang w:val="en-US"/>
+        </w:rPr>
+      </w:pPr>
+    </w:p>
+    <w:p>
+      <w:pPr>
+        <w:pStyle w:val="Heading2"/>
+        <w:rPr>
+          <w:lang w:val="en-US"/>
+        </w:rPr>
+      </w:pPr>
+    </w:p>
+    <w:p>
+      <w:pPr>
+        <w:pStyle w:val="Heading2"/>
+        <w:rPr>
+          <w:lang w:val="en-US"/>
+        </w:rPr>
+      </w:pPr>
+    </w:p>
+    <w:p>
+      <w:pPr>
+        <w:rPr>
+          <w:lang w:val="en-US"/>
+        </w:rPr>
+      </w:pPr>
+    </w:p>
+    <w:p>
+      <w:pPr>
+        <w:pStyle w:val="Heading2"/>
+        <w:rPr>
+          <w:lang w:val="en-US"/>
+        </w:rPr>
+      </w:pPr>
+      <w:r>
+        <w:rPr>
+          <w:lang w:val="en-US"/>
+        </w:rPr>
+        <w:lastRenderedPageBreak/>
+        <w:t>Data Profile Tab</w:t>
+      </w:r>
+    </w:p>
+    <w:p>
+      <w:pPr>
+        <w:pStyle w:val="Heading3"/>
+        <w:rPr>
+          <w:lang w:val="en-US"/>
+        </w:rPr>
+      </w:pPr>
+      <w:r>
+        <w:rPr>
+          <w:lang w:val="en-US"/>
+        </w:rPr>
+        <w:t>Overview:</w:t>
+      </w:r>
+    </w:p>
+    <w:p>
+      <w:pPr>
+        <w:rPr>
+          <w:lang w:val="en-US"/>
+        </w:rPr>
+      </w:pPr>
+      <w:r>
+        <w:rPr>
+          <w:lang w:val="en-US"/>
+        </w:rPr>
+        <w:t xml:space="preserve">The Data Profile </w:t>
+      </w:r>
+      <w:r>
+        <w:rPr>
+          <w:lang w:val="en-US"/>
+        </w:rPr>
+        <w:t>helps you understand</w:t>
+      </w:r>
+      <w:r>
+        <w:rPr>
+          <w:lang w:val="en-US"/>
+        </w:rPr>
+        <w:t xml:space="preserve"> the fundamental structure of your data. It's designed to provide a</w:t>
+      </w:r>
+      <w:r>
+        <w:rPr>
+          <w:lang w:val="en-US"/>
+        </w:rPr>
+        <w:t xml:space="preserve">n </w:t>
+      </w:r>
+      <w:r>
+        <w:rPr>
+          <w:lang w:val="en-US"/>
+        </w:rPr>
+        <w:t>overview</w:t>
+      </w:r>
+      <w:r>
+        <w:rPr>
+          <w:lang w:val="en-US"/>
+        </w:rPr>
+        <w:t xml:space="preserve"> of your data.</w:t>
+      </w:r>
+    </w:p>
+    <w:p>
+      <w:pPr>
+        <w:rPr>
+          <w:lang w:val="en-US"/>
+        </w:rPr>
+      </w:pPr>
+    </w:p>
+    <w:p>
+      <w:pPr>
+        <w:rPr>
+          <w:lang w:val="en-US"/>
+        </w:rPr>
+      </w:pPr>
+      <w:r>
+        <w:rPr>
+          <w:lang w:val="en-US"/>
+        </w:rPr>
+        <w:drawing>
+          <wp:inline distT="0" distB="0" distL="0" distR="0" wp14:anchorId="5E7FB1B2" wp14:editId="06EB0E8E">
+            <wp:extent cx="5731510" cy="2696845"/>
+            <wp:effectExtent l="0" t="0" r="0" b="0"/>
+            <wp:docPr id="2" name="Picture 2"/>
+            <wp:cNvGraphicFramePr>
+              <a:graphicFrameLocks xmlns:a="http://schemas.openxmlformats.org/drawingml/2006/main" noChangeAspect="1"/>
+            </wp:cNvGraphicFramePr>
+            <a:graphic xmlns:a="http://schemas.openxmlformats.org/drawingml/2006/main">
+              <a:graphicData uri="http://schemas.openxmlformats.org/drawingml/2006/picture">
+                <pic:pic xmlns:pic="http://schemas.openxmlformats.org/drawingml/2006/picture">
+                  <pic:nvPicPr>
+                    <pic:cNvPr id="1" name=""/>
+                    <pic:cNvPicPr/>
+                  </pic:nvPicPr>
+                  <pic:blipFill>
+                    <a:blip r:embed="rId6"/>
+                    <a:stretch>
+                      <a:fillRect/>
+                    </a:stretch>
+                  </pic:blipFill>
+                  <pic:spPr>
+                    <a:xfrm>
+                      <a:off x="0" y="0"/>
                       <a:ext cx="5731510" cy="2696845"/>
                     </a:xfrm>
                     <a:prstGeom prst="rect">
@@ -607,41 +453,825 @@
     </w:p>
     <w:p>
       <w:pPr>
-        <w:rPr>
-          <w:lang w:val="en-US"/>
-        </w:rPr>
-      </w:pPr>
-    </w:p>
-    <w:p>
-      <w:pPr>
-        <w:rPr>
-          <w:lang w:val="en-US"/>
-        </w:rPr>
-      </w:pPr>
-      <w:r>
-        <w:rPr>
-          <w:lang w:val="en-US"/>
-        </w:rPr>
+        <w:pStyle w:val="Heading3"/>
+        <w:rPr>
+          <w:lang w:val="en-US"/>
+        </w:rPr>
+      </w:pPr>
+      <w:r>
+        <w:rPr>
+          <w:lang w:val="en-US"/>
+        </w:rPr>
+        <w:t>Key Features:</w:t>
+      </w:r>
+    </w:p>
+    <w:p>
+      <w:pPr>
+        <w:rPr>
+          <w:lang w:val="en-US"/>
+        </w:rPr>
+      </w:pPr>
+      <w:r>
+        <w:rPr>
+          <w:b/>
+          <w:bCs/>
+          <w:lang w:val="en-US"/>
+        </w:rPr>
+        <w:t>Record Count:</w:t>
+      </w:r>
+      <w:r>
+        <w:rPr>
+          <w:lang w:val="en-US"/>
+        </w:rPr>
+        <w:t xml:space="preserve"> </w:t>
+      </w:r>
+      <w:r>
+        <w:rPr>
+          <w:lang w:val="en-US"/>
+        </w:rPr>
+        <w:t>View</w:t>
+      </w:r>
+      <w:r>
+        <w:rPr>
+          <w:lang w:val="en-US"/>
+        </w:rPr>
+        <w:t xml:space="preserve"> the total number of records in your dataset.</w:t>
+      </w:r>
+    </w:p>
+    <w:p>
+      <w:pPr>
+        <w:rPr>
+          <w:lang w:val="en-US"/>
+        </w:rPr>
+      </w:pPr>
+      <w:r>
+        <w:rPr>
+          <w:b/>
+          <w:bCs/>
+          <w:lang w:val="en-US"/>
+        </w:rPr>
+        <w:t>Field Count:</w:t>
+      </w:r>
+      <w:r>
+        <w:rPr>
+          <w:lang w:val="en-US"/>
+        </w:rPr>
+        <w:t xml:space="preserve"> View the total number of fields, providing a glimpse into the dataset's complexity.</w:t>
+      </w:r>
+    </w:p>
+    <w:p>
+      <w:pPr>
+        <w:rPr>
+          <w:lang w:val="en-US"/>
+        </w:rPr>
+      </w:pPr>
+      <w:r>
+        <w:rPr>
+          <w:b/>
+          <w:bCs/>
+          <w:lang w:val="en-US"/>
+        </w:rPr>
+        <w:t>Cardinality of Text Fields:</w:t>
+      </w:r>
+      <w:r>
+        <w:rPr>
+          <w:lang w:val="en-US"/>
+        </w:rPr>
+        <w:t xml:space="preserve"> Understand the uniqueness of text data by exploring the cardinality, </w:t>
+      </w:r>
+      <w:r>
+        <w:rPr>
+          <w:lang w:val="en-US"/>
+        </w:rPr>
+        <w:t>indicating</w:t>
+      </w:r>
+      <w:r>
+        <w:rPr>
+          <w:lang w:val="en-US"/>
+        </w:rPr>
+        <w:t xml:space="preserve"> the diversity in text </w:t>
+      </w:r>
+      <w:r>
+        <w:rPr>
+          <w:lang w:val="en-US"/>
+        </w:rPr>
+        <w:t>field</w:t>
+      </w:r>
+      <w:r>
+        <w:rPr>
+          <w:lang w:val="en-US"/>
+        </w:rPr>
+        <w:t>s.</w:t>
+      </w:r>
+    </w:p>
+    <w:p>
+      <w:pPr>
+        <w:rPr>
+          <w:lang w:val="en-US"/>
+        </w:rPr>
+      </w:pPr>
+      <w:r>
+        <w:rPr>
+          <w:b/>
+          <w:bCs/>
+          <w:lang w:val="en-US"/>
+        </w:rPr>
+        <w:t>Data Type Distribution:</w:t>
+      </w:r>
+      <w:r>
+        <w:rPr>
+          <w:lang w:val="en-US"/>
+        </w:rPr>
+        <w:t xml:space="preserve"> Examine the distribution of data types within your dataset. This feature helps in understanding the proportion of different data types like </w:t>
+      </w:r>
+      <w:r>
+        <w:rPr>
+          <w:lang w:val="en-US"/>
+        </w:rPr>
+        <w:t>numeric</w:t>
+      </w:r>
+      <w:r>
+        <w:rPr>
+          <w:lang w:val="en-US"/>
+        </w:rPr>
+        <w:t xml:space="preserve">, </w:t>
+      </w:r>
+      <w:r>
+        <w:rPr>
+          <w:lang w:val="en-US"/>
+        </w:rPr>
+        <w:t>text</w:t>
+      </w:r>
+      <w:r>
+        <w:rPr>
+          <w:lang w:val="en-US"/>
+        </w:rPr>
+        <w:t>, dates, etc.</w:t>
+      </w:r>
+    </w:p>
+    <w:p>
+      <w:pPr>
+        <w:rPr>
+          <w:lang w:val="en-US"/>
+        </w:rPr>
+      </w:pPr>
+    </w:p>
+    <w:p>
+      <w:pPr>
+        <w:pStyle w:val="Heading3"/>
+        <w:rPr>
+          <w:lang w:val="en-US"/>
+        </w:rPr>
+      </w:pPr>
+      <w:r>
+        <w:rPr>
+          <w:lang w:val="en-US"/>
+        </w:rPr>
+        <w:t>Visual Insights:</w:t>
+      </w:r>
+    </w:p>
+    <w:p>
+      <w:pPr>
+        <w:rPr>
+          <w:lang w:val="en-US"/>
+        </w:rPr>
+      </w:pPr>
+      <w:r>
+        <w:rPr>
+          <w:lang w:val="en-US"/>
+        </w:rPr>
+        <w:t>Below, you'll find a series of charts that visually represent these data attributes. These charts are designed to offer a clear and immediate understanding of your data's structure and composition.</w:t>
+      </w:r>
+    </w:p>
+    <w:p>
+      <w:pPr>
+        <w:rPr>
+          <w:lang w:val="en-US"/>
+        </w:rPr>
+      </w:pPr>
+      <w:r>
+        <w:rPr>
+          <w:lang w:val="en-US"/>
+        </w:rPr>
+        <w:t>Use the Data Profile tab to gain a deep and immediate understanding of the structure and nature of your data, setting the foundation for further data quality and exploration activities.</w:t>
+      </w:r>
+    </w:p>
+    <w:p>
+      <w:pPr>
+        <w:rPr>
+          <w:lang w:val="en-US"/>
+        </w:rPr>
+      </w:pPr>
+    </w:p>
+    <w:p>
+      <w:pPr>
+        <w:rPr>
+          <w:lang w:val="en-US"/>
+        </w:rPr>
+      </w:pPr>
+    </w:p>
+    <w:p>
+      <w:pPr>
+        <w:rPr>
+          <w:lang w:val="en-US"/>
+        </w:rPr>
+      </w:pPr>
+    </w:p>
+    <w:p>
+      <w:pPr>
+        <w:rPr>
+          <w:lang w:val="en-US"/>
+        </w:rPr>
+      </w:pPr>
+    </w:p>
+    <w:p>
+      <w:pPr>
+        <w:rPr>
+          <w:lang w:val="en-US"/>
+        </w:rPr>
+      </w:pPr>
+    </w:p>
+    <w:p>
+      <w:pPr>
+        <w:rPr>
+          <w:lang w:val="en-US"/>
+        </w:rPr>
+      </w:pPr>
+    </w:p>
+    <w:p>
+      <w:pPr>
+        <w:rPr>
+          <w:lang w:val="en-US"/>
+        </w:rPr>
+      </w:pPr>
+    </w:p>
+    <w:p>
+      <w:pPr>
+        <w:pStyle w:val="Heading2"/>
+        <w:rPr>
+          <w:lang w:val="en-US"/>
+        </w:rPr>
+      </w:pPr>
+      <w:r>
+        <w:rPr>
+          <w:lang w:val="en-US"/>
+        </w:rPr>
+        <w:lastRenderedPageBreak/>
         <w:t xml:space="preserve">Data Quality tab: </w:t>
       </w:r>
     </w:p>
     <w:p>
       <w:pPr>
-        <w:rPr>
-          <w:lang w:val="en-US"/>
-        </w:rPr>
-      </w:pPr>
-      <w:r>
-        <w:rPr>
-          <w:lang w:val="en-US"/>
-        </w:rPr>
-        <w:t xml:space="preserve">The data quality tab helps the user understand the quality of their data. </w:t>
-      </w:r>
-      <w:r>
-        <w:rPr>
-          <w:lang w:val="en-US"/>
-        </w:rPr>
-        <w:t xml:space="preserve">User can find how many duplicate records exist in their dataset and users also have a data quality score which gives them an idea on the quality of their data. </w:t>
+        <w:pStyle w:val="Heading3"/>
+        <w:rPr>
+          <w:lang w:val="en-US"/>
+        </w:rPr>
+      </w:pPr>
+      <w:r>
+        <w:rPr>
+          <w:lang w:val="en-US"/>
+        </w:rPr>
+        <w:t>Overview</w:t>
+      </w:r>
+    </w:p>
+    <w:p>
+      <w:pPr>
+        <w:rPr>
+          <w:lang w:val="en-US"/>
+        </w:rPr>
+      </w:pPr>
+      <w:r>
+        <w:rPr>
+          <w:lang w:val="en-US"/>
+        </w:rPr>
+        <w:t>The Data Quality tab</w:t>
+      </w:r>
+      <w:r>
+        <w:rPr>
+          <w:lang w:val="en-US"/>
+        </w:rPr>
+        <w:t xml:space="preserve"> is</w:t>
+      </w:r>
+      <w:r>
+        <w:rPr>
+          <w:lang w:val="en-US"/>
+        </w:rPr>
+        <w:t xml:space="preserve"> designed to provide you with a</w:t>
+      </w:r>
+      <w:r>
+        <w:rPr>
+          <w:lang w:val="en-US"/>
+        </w:rPr>
+        <w:t>n</w:t>
+      </w:r>
+      <w:r>
+        <w:rPr>
+          <w:lang w:val="en-US"/>
+        </w:rPr>
+        <w:t xml:space="preserve"> understanding of the quality of your data. This tab is a powerful tool for identifying and addressing data quality issues.</w:t>
+      </w:r>
+    </w:p>
+    <w:p>
+      <w:pPr>
+        <w:rPr>
+          <w:lang w:val="en-US"/>
+        </w:rPr>
+      </w:pPr>
+      <w:r>
+        <w:rPr>
+          <w:lang w:val="en-US"/>
+        </w:rPr>
+        <w:drawing>
+          <wp:inline distT="0" distB="0" distL="0" distR="0" wp14:anchorId="7B391F3B" wp14:editId="17AA70DF">
+            <wp:extent cx="5731510" cy="3148965"/>
+            <wp:effectExtent l="0" t="0" r="0" b="635"/>
+            <wp:docPr id="4" name="Picture 4" descr="A screenshot of a computer&#10;&#10;Description automatically generated"/>
+            <wp:cNvGraphicFramePr>
+              <a:graphicFrameLocks xmlns:a="http://schemas.openxmlformats.org/drawingml/2006/main" noChangeAspect="1"/>
+            </wp:cNvGraphicFramePr>
+            <a:graphic xmlns:a="http://schemas.openxmlformats.org/drawingml/2006/main">
+              <a:graphicData uri="http://schemas.openxmlformats.org/drawingml/2006/picture">
+                <pic:pic xmlns:pic="http://schemas.openxmlformats.org/drawingml/2006/picture">
+                  <pic:nvPicPr>
+                    <pic:cNvPr id="4" name="Picture 4" descr="A screenshot of a computer&#10;&#10;Description automatically generated"/>
+                    <pic:cNvPicPr/>
+                  </pic:nvPicPr>
+                  <pic:blipFill>
+                    <a:blip r:embed="rId7"/>
+                    <a:stretch>
+                      <a:fillRect/>
+                    </a:stretch>
+                  </pic:blipFill>
+                  <pic:spPr>
+                    <a:xfrm>
+                      <a:off x="0" y="0"/>
+                      <a:ext cx="5731510" cy="3148965"/>
+                    </a:xfrm>
+                    <a:prstGeom prst="rect">
+                      <a:avLst/>
+                    </a:prstGeom>
+                  </pic:spPr>
+                </pic:pic>
+              </a:graphicData>
+            </a:graphic>
+          </wp:inline>
+        </w:drawing>
+      </w:r>
+    </w:p>
+    <w:p>
+      <w:pPr>
+        <w:rPr>
+          <w:lang w:val="en-US"/>
+        </w:rPr>
+      </w:pPr>
+    </w:p>
+    <w:p>
+      <w:pPr>
+        <w:pStyle w:val="Heading3"/>
+        <w:rPr>
+          <w:lang w:val="en-US"/>
+        </w:rPr>
+      </w:pPr>
+      <w:r>
+        <w:rPr>
+          <w:lang w:val="en-US"/>
+        </w:rPr>
+        <w:t>Key</w:t>
+      </w:r>
+      <w:r>
+        <w:rPr>
+          <w:lang w:val="en-US"/>
+        </w:rPr>
+        <w:t xml:space="preserve"> Features:</w:t>
+      </w:r>
+    </w:p>
+    <w:p>
+      <w:pPr>
+        <w:rPr>
+          <w:lang w:val="en-US"/>
+        </w:rPr>
+      </w:pPr>
+      <w:r>
+        <w:rPr>
+          <w:b/>
+          <w:bCs/>
+          <w:lang w:val="en-US"/>
+        </w:rPr>
+        <w:t>Duplicate Record Identification:</w:t>
+      </w:r>
+      <w:r>
+        <w:rPr>
+          <w:lang w:val="en-US"/>
+        </w:rPr>
+        <w:t xml:space="preserve"> Discover the number of duplicate records in your dataset. </w:t>
+      </w:r>
+    </w:p>
+    <w:p>
+      <w:pPr>
+        <w:rPr>
+          <w:lang w:val="en-US"/>
+        </w:rPr>
+      </w:pPr>
+      <w:r>
+        <w:rPr>
+          <w:b/>
+          <w:bCs/>
+          <w:lang w:val="en-US"/>
+        </w:rPr>
+        <w:t>Data Quality Score:</w:t>
+      </w:r>
+      <w:r>
+        <w:rPr>
+          <w:lang w:val="en-US"/>
+        </w:rPr>
+        <w:t xml:space="preserve"> </w:t>
+      </w:r>
+      <w:r>
+        <w:rPr>
+          <w:lang w:val="en-US"/>
+        </w:rPr>
+        <w:t>Gives you</w:t>
+      </w:r>
+      <w:r>
+        <w:rPr>
+          <w:lang w:val="en-US"/>
+        </w:rPr>
+        <w:t xml:space="preserve"> a </w:t>
+      </w:r>
+      <w:r>
+        <w:rPr>
+          <w:lang w:val="en-US"/>
+        </w:rPr>
+        <w:t>summarized</w:t>
+      </w:r>
+      <w:r>
+        <w:rPr>
+          <w:lang w:val="en-US"/>
+        </w:rPr>
+        <w:t xml:space="preserve"> view of your data's quality through a comprehensive score. This score is a quick indicator of the overall health of your data.</w:t>
+      </w:r>
+    </w:p>
+    <w:p>
+      <w:pPr>
+        <w:rPr>
+          <w:lang w:val="en-US"/>
+        </w:rPr>
+      </w:pPr>
+      <w:r>
+        <w:rPr>
+          <w:b/>
+          <w:bCs/>
+          <w:lang w:val="en-US"/>
+        </w:rPr>
+        <w:t>Missing Values Chart:</w:t>
+      </w:r>
+      <w:r>
+        <w:rPr>
+          <w:lang w:val="en-US"/>
+        </w:rPr>
+        <w:t xml:space="preserve"> Easily identify fields with missing values and quantify the extent of these gaps in your data.</w:t>
+      </w:r>
+    </w:p>
+    <w:p>
+      <w:pPr>
+        <w:rPr>
+          <w:lang w:val="en-US"/>
+        </w:rPr>
+      </w:pPr>
+    </w:p>
+    <w:p>
+      <w:pPr>
+        <w:rPr>
+          <w:lang w:val="en-US"/>
+        </w:rPr>
+      </w:pPr>
+    </w:p>
+    <w:p>
+      <w:pPr>
+        <w:rPr>
+          <w:lang w:val="en-US"/>
+        </w:rPr>
+      </w:pPr>
+    </w:p>
+    <w:p>
+      <w:pPr>
+        <w:rPr>
+          <w:lang w:val="en-US"/>
+        </w:rPr>
+      </w:pPr>
+    </w:p>
+    <w:p>
+      <w:pPr>
+        <w:rPr>
+          <w:lang w:val="en-US"/>
+        </w:rPr>
+      </w:pPr>
+    </w:p>
+    <w:p>
+      <w:pPr>
+        <w:rPr>
+          <w:lang w:val="en-US"/>
+        </w:rPr>
+      </w:pPr>
+    </w:p>
+    <w:p>
+      <w:pPr>
+        <w:rPr>
+          <w:lang w:val="en-US"/>
+        </w:rPr>
+      </w:pPr>
+    </w:p>
+    <w:p>
+      <w:pPr>
+        <w:rPr>
+          <w:lang w:val="en-US"/>
+        </w:rPr>
+      </w:pPr>
+    </w:p>
+    <w:p>
+      <w:pPr>
+        <w:rPr>
+          <w:lang w:val="en-US"/>
+        </w:rPr>
+      </w:pPr>
+    </w:p>
+    <w:p>
+      <w:pPr>
+        <w:rPr>
+          <w:lang w:val="en-US"/>
+        </w:rPr>
+      </w:pPr>
+    </w:p>
+    <w:p>
+      <w:pPr>
+        <w:rPr>
+          <w:lang w:val="en-US"/>
+        </w:rPr>
+      </w:pPr>
+    </w:p>
+    <w:p>
+      <w:pPr>
+        <w:rPr>
+          <w:lang w:val="en-US"/>
+        </w:rPr>
+      </w:pPr>
+    </w:p>
+    <w:p>
+      <w:pPr>
+        <w:rPr>
+          <w:lang w:val="en-US"/>
+        </w:rPr>
+      </w:pPr>
+    </w:p>
+    <w:p>
+      <w:pPr>
+        <w:rPr>
+          <w:lang w:val="en-US"/>
+        </w:rPr>
+      </w:pPr>
+    </w:p>
+    <w:p>
+      <w:pPr>
+        <w:rPr>
+          <w:lang w:val="en-US"/>
+        </w:rPr>
+      </w:pPr>
+    </w:p>
+    <w:p>
+      <w:pPr>
+        <w:rPr>
+          <w:lang w:val="en-US"/>
+        </w:rPr>
+      </w:pPr>
+    </w:p>
+    <w:p>
+      <w:pPr>
+        <w:rPr>
+          <w:lang w:val="en-US"/>
+        </w:rPr>
+      </w:pPr>
+    </w:p>
+    <w:p>
+      <w:pPr>
+        <w:pStyle w:val="Heading3"/>
+        <w:rPr>
+          <w:lang w:val="en-US"/>
+        </w:rPr>
+      </w:pPr>
+      <w:r>
+        <w:rPr>
+          <w:lang w:val="en-US"/>
+        </w:rPr>
+        <w:lastRenderedPageBreak/>
+        <w:t>Data Quality Score Attributes:</w:t>
+      </w:r>
+    </w:p>
+    <w:p>
+      <w:pPr>
+        <w:rPr>
+          <w:lang w:val="en-US"/>
+        </w:rPr>
+      </w:pPr>
+      <w:r>
+        <w:rPr>
+          <w:lang w:val="en-US"/>
+        </w:rPr>
+        <w:t>The Data Quality Score is broken down into four key attributes, each representing an aspect of data quality:</w:t>
+      </w:r>
+    </w:p>
+    <w:p>
+      <w:pPr>
+        <w:rPr>
+          <w:lang w:val="en-US"/>
+        </w:rPr>
+      </w:pPr>
+    </w:p>
+    <w:p>
+      <w:pPr>
+        <w:rPr>
+          <w:lang w:val="en-US"/>
+        </w:rPr>
+      </w:pPr>
+      <w:r>
+        <w:rPr>
+          <w:b/>
+          <w:bCs/>
+          <w:lang w:val="en-US"/>
+        </w:rPr>
+        <w:t>Completeness</w:t>
+      </w:r>
+      <w:r>
+        <w:rPr>
+          <w:lang w:val="en-US"/>
+        </w:rPr>
+        <w:t>: Assessing whether all necessary data fields are filled.</w:t>
+      </w:r>
+    </w:p>
+    <w:p>
+      <w:pPr>
+        <w:rPr>
+          <w:lang w:val="en-US"/>
+        </w:rPr>
+      </w:pPr>
+      <w:r>
+        <w:rPr>
+          <w:b/>
+          <w:bCs/>
+          <w:lang w:val="en-US"/>
+        </w:rPr>
+        <w:t>Uniqueness</w:t>
+      </w:r>
+      <w:r>
+        <w:rPr>
+          <w:lang w:val="en-US"/>
+        </w:rPr>
+        <w:t>: Evaluating the exclusivity of data entries.</w:t>
+      </w:r>
+    </w:p>
+    <w:p>
+      <w:pPr>
+        <w:rPr>
+          <w:lang w:val="en-US"/>
+        </w:rPr>
+      </w:pPr>
+      <w:r>
+        <w:rPr>
+          <w:b/>
+          <w:bCs/>
+          <w:lang w:val="en-US"/>
+        </w:rPr>
+        <w:t>Consistency</w:t>
+      </w:r>
+      <w:r>
+        <w:rPr>
+          <w:lang w:val="en-US"/>
+        </w:rPr>
+        <w:t>: Ensuring that data formats and values are uniform across the dataset.</w:t>
+      </w:r>
+    </w:p>
+    <w:p>
+      <w:pPr>
+        <w:rPr>
+          <w:lang w:val="en-US"/>
+        </w:rPr>
+      </w:pPr>
+      <w:r>
+        <w:rPr>
+          <w:b/>
+          <w:bCs/>
+          <w:lang w:val="en-US"/>
+        </w:rPr>
+        <w:t>Readability</w:t>
+      </w:r>
+      <w:r>
+        <w:rPr>
+          <w:lang w:val="en-US"/>
+        </w:rPr>
+        <w:t>: Determining the ease with which data can be read and understood</w:t>
+      </w:r>
+      <w:r>
+        <w:rPr>
+          <w:lang w:val="en-US"/>
+        </w:rPr>
+        <w:t xml:space="preserve"> by users and processing systems</w:t>
+      </w:r>
+      <w:r>
+        <w:rPr>
+          <w:lang w:val="en-US"/>
+        </w:rPr>
+        <w:t>:</w:t>
+      </w:r>
+    </w:p>
+    <w:p>
+      <w:pPr>
+        <w:rPr>
+          <w:lang w:val="en-US"/>
+        </w:rPr>
+      </w:pPr>
+    </w:p>
+    <w:p>
+      <w:pPr>
+        <w:rPr>
+          <w:lang w:val="en-US"/>
+        </w:rPr>
+      </w:pPr>
+      <w:r>
+        <w:rPr>
+          <w:lang w:val="en-US"/>
+        </w:rPr>
+        <w:t>View these attributes in detail using the radar chart, providing a visual representation of your data’s strengths and areas for improvement.</w:t>
+      </w:r>
+    </w:p>
+    <w:p>
+      <w:pPr>
+        <w:rPr>
+          <w:lang w:val="en-US"/>
+        </w:rPr>
+      </w:pPr>
+      <w:r>
+        <w:rPr>
+          <w:lang w:val="en-US"/>
+        </w:rPr>
+        <w:t>Alternatively, click 'Expand' under the Data Quality score metric for a more detailed breakdown, as illustrated below.</w:t>
+      </w:r>
+    </w:p>
+    <w:p>
+      <w:pPr>
+        <w:rPr>
+          <w:lang w:val="en-US"/>
+        </w:rPr>
+      </w:pPr>
+      <w:r>
+        <w:rPr>
+          <w:lang w:val="en-US"/>
+        </w:rPr>
+        <w:drawing>
+          <wp:inline distT="0" distB="0" distL="0" distR="0" wp14:anchorId="42DCB13A" wp14:editId="4FA6661A">
+            <wp:extent cx="5731510" cy="2155825"/>
+            <wp:effectExtent l="0" t="0" r="0" b="3175"/>
+            <wp:docPr id="3" name="Picture 3"/>
+            <wp:cNvGraphicFramePr>
+              <a:graphicFrameLocks xmlns:a="http://schemas.openxmlformats.org/drawingml/2006/main" noChangeAspect="1"/>
+            </wp:cNvGraphicFramePr>
+            <a:graphic xmlns:a="http://schemas.openxmlformats.org/drawingml/2006/main">
+              <a:graphicData uri="http://schemas.openxmlformats.org/drawingml/2006/picture">
+                <pic:pic xmlns:pic="http://schemas.openxmlformats.org/drawingml/2006/picture">
+                  <pic:nvPicPr>
+                    <pic:cNvPr id="1" name=""/>
+                    <pic:cNvPicPr/>
+                  </pic:nvPicPr>
+                  <pic:blipFill>
+                    <a:blip r:embed="rId8"/>
+                    <a:stretch>
+                      <a:fillRect/>
+                    </a:stretch>
+                  </pic:blipFill>
+                  <pic:spPr>
+                    <a:xfrm>
+                      <a:off x="0" y="0"/>
+                      <a:ext cx="5731510" cy="2155825"/>
+                    </a:xfrm>
+                    <a:prstGeom prst="rect">
+                      <a:avLst/>
+                    </a:prstGeom>
+                  </pic:spPr>
+                </pic:pic>
+              </a:graphicData>
+            </a:graphic>
+          </wp:inline>
+        </w:drawing>
+      </w:r>
+      <w:r>
+        <w:rPr>
+          <w:lang w:val="en-US"/>
+        </w:rPr>
+        <w:t xml:space="preserve"> </w:t>
+      </w:r>
+      <w:r>
+        <w:rPr>
+          <w:lang w:val="en-US"/>
+        </w:rPr>
+        <w:t xml:space="preserve"> </w:t>
       </w:r>
     </w:p>
     <w:p>
@@ -672,6 +1302,126 @@
     </w:sectPr>
   </w:body>
 </w:document>
+</file>
+
+<file path=word/numbering.xml><?xml version="1.0" encoding="utf-8"?>
+<w:numbering xmlns:wpc="http://schemas.microsoft.com/office/word/2010/wordprocessingCanvas" xmlns:cx="http://schemas.microsoft.com/office/drawing/2014/chartex" xmlns:cx1="http://schemas.microsoft.com/office/drawing/2015/9/8/chartex" xmlns:cx2="http://schemas.microsoft.com/office/drawing/2015/10/21/chartex" xmlns:cx3="http://schemas.microsoft.com/office/drawing/2016/5/9/chartex" xmlns:cx4="http://schemas.microsoft.com/office/drawing/2016/5/10/chartex" xmlns:cx5="http://schemas.microsoft.com/office/drawing/2016/5/11/chartex" xmlns:cx6="http://schemas.microsoft.com/office/drawing/2016/5/12/chartex" xmlns:cx7="http://schemas.microsoft.com/office/drawing/2016/5/13/chartex" xmlns:cx8="http://schemas.microsoft.com/office/drawing/2016/5/14/chartex" xmlns:mc="http://schemas.openxmlformats.org/markup-compatibility/2006" xmlns:aink="http://schemas.microsoft.com/office/drawing/2016/ink" xmlns:am3d="http://schemas.microsoft.com/office/drawing/2017/model3d" xmlns:o="urn:schemas-microsoft-com:office:office" xmlns:oel="http://schemas.microsoft.com/office/2019/extlst" xmlns:r="http://schemas.openxmlformats.org/officeDocument/2006/relationships" xmlns:m="http://schemas.openxmlformats.org/officeDocument/2006/math" xmlns:v="urn:schemas-microsoft-com:vml" xmlns:wp14="http://schemas.microsoft.com/office/word/2010/wordprocessingDrawing" xmlns:wp="http://schemas.openxmlformats.org/drawingml/2006/wordprocessingDrawing" xmlns:w10="urn:schemas-microsoft-com:office:word" xmlns:w="http://schemas.openxmlformats.org/wordprocessingml/2006/main" xmlns:w14="http://schemas.microsoft.com/office/word/2010/wordml" xmlns:w15="http://schemas.microsoft.com/office/word/2012/wordml" xmlns:w16cex="http://schemas.microsoft.com/office/word/2018/wordml/cex" xmlns:w16cid="http://schemas.microsoft.com/office/word/2016/wordml/cid" xmlns:w16="http://schemas.microsoft.com/office/word/2018/wordml" xmlns:w16sdtdh="http://schemas.microsoft.com/office/word/2020/wordml/sdtdatahash" xmlns:w16se="http://schemas.microsoft.com/office/word/2015/wordml/symex" xmlns:wpg="http://schemas.microsoft.com/office/word/2010/wordprocessingGroup" xmlns:wpi="http://schemas.microsoft.com/office/word/2010/wordprocessingInk" xmlns:wne="http://schemas.microsoft.com/office/word/2006/wordml" xmlns:wps="http://schemas.microsoft.com/office/word/2010/wordprocessingShape" mc:Ignorable="w14 w15 w16se w16cid w16 w16cex w16sdtdh wp14">
+  <w:abstractNum w:abstractNumId="0" w15:restartNumberingAfterBreak="0">
+    <w:nsid w:val="76E57D93"/>
+    <w:multiLevelType w:val="hybridMultilevel"/>
+    <w:tmpl w:val="BC36EFAE"/>
+    <w:lvl w:ilvl="0" w:tplc="83329EAC">
+      <w:numFmt w:val="bullet"/>
+      <w:lvlText w:val="-"/>
+      <w:lvlJc w:val="left"/>
+      <w:pPr>
+        <w:ind w:left="720" w:hanging="360"/>
+      </w:pPr>
+      <w:rPr>
+        <w:rFonts w:ascii="Calibri" w:eastAsiaTheme="minorHAnsi" w:hAnsi="Calibri" w:cs="Calibri" w:hint="default"/>
+      </w:rPr>
+    </w:lvl>
+    <w:lvl w:ilvl="1" w:tplc="08090003" w:tentative="1">
+      <w:start w:val="1"/>
+      <w:numFmt w:val="bullet"/>
+      <w:lvlText w:val="o"/>
+      <w:lvlJc w:val="left"/>
+      <w:pPr>
+        <w:ind w:left="1440" w:hanging="360"/>
+      </w:pPr>
+      <w:rPr>
+        <w:rFonts w:ascii="Courier New" w:hAnsi="Courier New" w:cs="Courier New" w:hint="default"/>
+      </w:rPr>
+    </w:lvl>
+    <w:lvl w:ilvl="2" w:tplc="08090005" w:tentative="1">
+      <w:start w:val="1"/>
+      <w:numFmt w:val="bullet"/>
+      <w:lvlText w:val=""/>
+      <w:lvlJc w:val="left"/>
+      <w:pPr>
+        <w:ind w:left="2160" w:hanging="360"/>
+      </w:pPr>
+      <w:rPr>
+        <w:rFonts w:ascii="Wingdings" w:hAnsi="Wingdings" w:hint="default"/>
+      </w:rPr>
+    </w:lvl>
+    <w:lvl w:ilvl="3" w:tplc="08090001" w:tentative="1">
+      <w:start w:val="1"/>
+      <w:numFmt w:val="bullet"/>
+      <w:lvlText w:val=""/>
+      <w:lvlJc w:val="left"/>
+      <w:pPr>
+        <w:ind w:left="2880" w:hanging="360"/>
+      </w:pPr>
+      <w:rPr>
+        <w:rFonts w:ascii="Symbol" w:hAnsi="Symbol" w:hint="default"/>
+      </w:rPr>
+    </w:lvl>
+    <w:lvl w:ilvl="4" w:tplc="08090003" w:tentative="1">
+      <w:start w:val="1"/>
+      <w:numFmt w:val="bullet"/>
+      <w:lvlText w:val="o"/>
+      <w:lvlJc w:val="left"/>
+      <w:pPr>
+        <w:ind w:left="3600" w:hanging="360"/>
+      </w:pPr>
+      <w:rPr>
+        <w:rFonts w:ascii="Courier New" w:hAnsi="Courier New" w:cs="Courier New" w:hint="default"/>
+      </w:rPr>
+    </w:lvl>
+    <w:lvl w:ilvl="5" w:tplc="08090005" w:tentative="1">
+      <w:start w:val="1"/>
+      <w:numFmt w:val="bullet"/>
+      <w:lvlText w:val=""/>
+      <w:lvlJc w:val="left"/>
+      <w:pPr>
+        <w:ind w:left="4320" w:hanging="360"/>
+      </w:pPr>
+      <w:rPr>
+        <w:rFonts w:ascii="Wingdings" w:hAnsi="Wingdings" w:hint="default"/>
+      </w:rPr>
+    </w:lvl>
+    <w:lvl w:ilvl="6" w:tplc="08090001" w:tentative="1">
+      <w:start w:val="1"/>
+      <w:numFmt w:val="bullet"/>
+      <w:lvlText w:val=""/>
+      <w:lvlJc w:val="left"/>
+      <w:pPr>
+        <w:ind w:left="5040" w:hanging="360"/>
+      </w:pPr>
+      <w:rPr>
+        <w:rFonts w:ascii="Symbol" w:hAnsi="Symbol" w:hint="default"/>
+      </w:rPr>
+    </w:lvl>
+    <w:lvl w:ilvl="7" w:tplc="08090003" w:tentative="1">
+      <w:start w:val="1"/>
+      <w:numFmt w:val="bullet"/>
+      <w:lvlText w:val="o"/>
+      <w:lvlJc w:val="left"/>
+      <w:pPr>
+        <w:ind w:left="5760" w:hanging="360"/>
+      </w:pPr>
+      <w:rPr>
+        <w:rFonts w:ascii="Courier New" w:hAnsi="Courier New" w:cs="Courier New" w:hint="default"/>
+      </w:rPr>
+    </w:lvl>
+    <w:lvl w:ilvl="8" w:tplc="08090005" w:tentative="1">
+      <w:start w:val="1"/>
+      <w:numFmt w:val="bullet"/>
+      <w:lvlText w:val=""/>
+      <w:lvlJc w:val="left"/>
+      <w:pPr>
+        <w:ind w:left="6480" w:hanging="360"/>
+      </w:pPr>
+      <w:rPr>
+        <w:rFonts w:ascii="Wingdings" w:hAnsi="Wingdings" w:hint="default"/>
+      </w:rPr>
+    </w:lvl>
+  </w:abstractNum>
+  <w:num w:numId="1" w16cid:durableId="1676419835">
+    <w:abstractNumId w:val="0"/>
+  </w:num>
+</w:numbering>
 </file>
 
 <file path=word/styles.xml><?xml version="1.0" encoding="utf-8"?>
@@ -1196,6 +1946,17 @@
       <w:color w:val="1F3763" w:themeColor="accent1" w:themeShade="7F"/>
     </w:rPr>
   </w:style>
+  <w:style w:type="paragraph" w:styleId="ListParagraph">
+    <w:name w:val="List Paragraph"/>
+    <w:basedOn w:val="Normal"/>
+    <w:uiPriority w:val="34"/>
+    <w:qFormat/>
+    <w:rsid w:val="00F115A5"/>
+    <w:pPr>
+      <w:ind w:left="720"/>
+      <w:contextualSpacing/>
+    </w:pPr>
+  </w:style>
 </w:styles>
 </file>
 

</xml_diff>

<commit_message>
FAB-344: Data Exploration Tab update
</commit_message>
<xml_diff>
--- a/Project supporting Artifacts/User manual/dp_technical_manual_smc.docx
+++ b/Project supporting Artifacts/User manual/dp_technical_manual_smc.docx
@@ -1287,11 +1287,479 @@
           <w:lang w:val="en-US"/>
         </w:rPr>
       </w:pPr>
-      <w:r>
-        <w:rPr>
-          <w:lang w:val="en-US"/>
-        </w:rPr>
+    </w:p>
+    <w:p>
+      <w:pPr>
+        <w:rPr>
+          <w:lang w:val="en-US"/>
+        </w:rPr>
+      </w:pPr>
+    </w:p>
+    <w:p>
+      <w:pPr>
+        <w:rPr>
+          <w:lang w:val="en-US"/>
+        </w:rPr>
+      </w:pPr>
+    </w:p>
+    <w:p>
+      <w:pPr>
+        <w:rPr>
+          <w:lang w:val="en-US"/>
+        </w:rPr>
+      </w:pPr>
+    </w:p>
+    <w:p>
+      <w:pPr>
+        <w:rPr>
+          <w:lang w:val="en-US"/>
+        </w:rPr>
+      </w:pPr>
+    </w:p>
+    <w:p>
+      <w:pPr>
+        <w:rPr>
+          <w:lang w:val="en-US"/>
+        </w:rPr>
+      </w:pPr>
+    </w:p>
+    <w:p>
+      <w:pPr>
+        <w:rPr>
+          <w:lang w:val="en-US"/>
+        </w:rPr>
+      </w:pPr>
+    </w:p>
+    <w:p>
+      <w:pPr>
+        <w:rPr>
+          <w:lang w:val="en-US"/>
+        </w:rPr>
+      </w:pPr>
+    </w:p>
+    <w:p>
+      <w:pPr>
+        <w:rPr>
+          <w:lang w:val="en-US"/>
+        </w:rPr>
+      </w:pPr>
+    </w:p>
+    <w:p>
+      <w:pPr>
+        <w:rPr>
+          <w:lang w:val="en-US"/>
+        </w:rPr>
+      </w:pPr>
+    </w:p>
+    <w:p>
+      <w:pPr>
+        <w:rPr>
+          <w:lang w:val="en-US"/>
+        </w:rPr>
+      </w:pPr>
+    </w:p>
+    <w:p>
+      <w:pPr>
+        <w:rPr>
+          <w:lang w:val="en-US"/>
+        </w:rPr>
+      </w:pPr>
+    </w:p>
+    <w:p>
+      <w:pPr>
+        <w:rPr>
+          <w:lang w:val="en-US"/>
+        </w:rPr>
+      </w:pPr>
+    </w:p>
+    <w:p>
+      <w:pPr>
+        <w:rPr>
+          <w:lang w:val="en-US"/>
+        </w:rPr>
+      </w:pPr>
+    </w:p>
+    <w:p>
+      <w:pPr>
+        <w:rPr>
+          <w:lang w:val="en-US"/>
+        </w:rPr>
+      </w:pPr>
+    </w:p>
+    <w:p>
+      <w:pPr>
+        <w:rPr>
+          <w:lang w:val="en-US"/>
+        </w:rPr>
+      </w:pPr>
+    </w:p>
+    <w:p>
+      <w:pPr>
+        <w:rPr>
+          <w:lang w:val="en-US"/>
+        </w:rPr>
+      </w:pPr>
+    </w:p>
+    <w:p>
+      <w:pPr>
+        <w:rPr>
+          <w:lang w:val="en-US"/>
+        </w:rPr>
+      </w:pPr>
+    </w:p>
+    <w:p>
+      <w:pPr>
+        <w:rPr>
+          <w:lang w:val="en-US"/>
+        </w:rPr>
+      </w:pPr>
+    </w:p>
+    <w:p>
+      <w:pPr>
+        <w:rPr>
+          <w:lang w:val="en-US"/>
+        </w:rPr>
+      </w:pPr>
+    </w:p>
+    <w:p>
+      <w:pPr>
+        <w:rPr>
+          <w:lang w:val="en-US"/>
+        </w:rPr>
+      </w:pPr>
+    </w:p>
+    <w:p>
+      <w:pPr>
+        <w:pStyle w:val="Heading2"/>
+        <w:rPr>
+          <w:lang w:val="en-US"/>
+        </w:rPr>
+      </w:pPr>
+      <w:r>
+        <w:rPr>
+          <w:lang w:val="en-US"/>
+        </w:rPr>
+        <w:lastRenderedPageBreak/>
         <w:t>Data Exploration tab</w:t>
+      </w:r>
+    </w:p>
+    <w:p>
+      <w:pPr>
+        <w:pStyle w:val="Heading3"/>
+        <w:rPr>
+          <w:lang w:val="en-US"/>
+        </w:rPr>
+      </w:pPr>
+      <w:r>
+        <w:rPr>
+          <w:lang w:val="en-US"/>
+        </w:rPr>
+        <w:t>Overview</w:t>
+      </w:r>
+    </w:p>
+    <w:p>
+      <w:pPr>
+        <w:rPr>
+          <w:lang w:val="en-US"/>
+        </w:rPr>
+      </w:pPr>
+      <w:r>
+        <w:rPr>
+          <w:lang w:val="en-US"/>
+        </w:rPr>
+        <w:t>The Data Exploration tab is an interactive and insightful component of your dashboard, designed to enable you to delve deep into your data and uncover insights. This tab is instrumental in visualizing and comprehending the complexities and relationships within your dataset.</w:t>
+      </w:r>
+    </w:p>
+    <w:p>
+      <w:pPr>
+        <w:rPr>
+          <w:lang w:val="en-US"/>
+        </w:rPr>
+      </w:pPr>
+    </w:p>
+    <w:p>
+      <w:pPr>
+        <w:rPr>
+          <w:lang w:val="en-US"/>
+        </w:rPr>
+      </w:pPr>
+      <w:r>
+        <w:rPr>
+          <w:lang w:val="en-US"/>
+        </w:rPr>
+        <w:drawing>
+          <wp:inline distT="0" distB="0" distL="0" distR="0" wp14:anchorId="423445C6" wp14:editId="118131D2">
+            <wp:extent cx="5731510" cy="3076575"/>
+            <wp:effectExtent l="0" t="0" r="0" b="0"/>
+            <wp:docPr id="5" name="Picture 5" descr="A screenshot of a computer screen&#10;&#10;Description automatically generated"/>
+            <wp:cNvGraphicFramePr>
+              <a:graphicFrameLocks xmlns:a="http://schemas.openxmlformats.org/drawingml/2006/main" noChangeAspect="1"/>
+            </wp:cNvGraphicFramePr>
+            <a:graphic xmlns:a="http://schemas.openxmlformats.org/drawingml/2006/main">
+              <a:graphicData uri="http://schemas.openxmlformats.org/drawingml/2006/picture">
+                <pic:pic xmlns:pic="http://schemas.openxmlformats.org/drawingml/2006/picture">
+                  <pic:nvPicPr>
+                    <pic:cNvPr id="5" name="Picture 5" descr="A screenshot of a computer screen&#10;&#10;Description automatically generated"/>
+                    <pic:cNvPicPr/>
+                  </pic:nvPicPr>
+                  <pic:blipFill>
+                    <a:blip r:embed="rId9"/>
+                    <a:stretch>
+                      <a:fillRect/>
+                    </a:stretch>
+                  </pic:blipFill>
+                  <pic:spPr>
+                    <a:xfrm>
+                      <a:off x="0" y="0"/>
+                      <a:ext cx="5731510" cy="3076575"/>
+                    </a:xfrm>
+                    <a:prstGeom prst="rect">
+                      <a:avLst/>
+                    </a:prstGeom>
+                  </pic:spPr>
+                </pic:pic>
+              </a:graphicData>
+            </a:graphic>
+          </wp:inline>
+        </w:drawing>
+      </w:r>
+    </w:p>
+    <w:p>
+      <w:pPr>
+        <w:rPr>
+          <w:lang w:val="en-US"/>
+        </w:rPr>
+      </w:pPr>
+      <w:r>
+        <w:rPr>
+          <w:lang w:val="en-US"/>
+        </w:rPr>
+        <w:drawing>
+          <wp:inline distT="0" distB="0" distL="0" distR="0" wp14:anchorId="7C454B76" wp14:editId="12A72E3C">
+            <wp:extent cx="5731510" cy="2497455"/>
+            <wp:effectExtent l="0" t="0" r="0" b="4445"/>
+            <wp:docPr id="6" name="Picture 6" descr="A screenshot of a graph&#10;&#10;Description automatically generated"/>
+            <wp:cNvGraphicFramePr>
+              <a:graphicFrameLocks xmlns:a="http://schemas.openxmlformats.org/drawingml/2006/main" noChangeAspect="1"/>
+            </wp:cNvGraphicFramePr>
+            <a:graphic xmlns:a="http://schemas.openxmlformats.org/drawingml/2006/main">
+              <a:graphicData uri="http://schemas.openxmlformats.org/drawingml/2006/picture">
+                <pic:pic xmlns:pic="http://schemas.openxmlformats.org/drawingml/2006/picture">
+                  <pic:nvPicPr>
+                    <pic:cNvPr id="6" name="Picture 6" descr="A screenshot of a graph&#10;&#10;Description automatically generated"/>
+                    <pic:cNvPicPr/>
+                  </pic:nvPicPr>
+                  <pic:blipFill>
+                    <a:blip r:embed="rId10"/>
+                    <a:stretch>
+                      <a:fillRect/>
+                    </a:stretch>
+                  </pic:blipFill>
+                  <pic:spPr>
+                    <a:xfrm>
+                      <a:off x="0" y="0"/>
+                      <a:ext cx="5731510" cy="2497455"/>
+                    </a:xfrm>
+                    <a:prstGeom prst="rect">
+                      <a:avLst/>
+                    </a:prstGeom>
+                  </pic:spPr>
+                </pic:pic>
+              </a:graphicData>
+            </a:graphic>
+          </wp:inline>
+        </w:drawing>
+      </w:r>
+    </w:p>
+    <w:p>
+      <w:pPr>
+        <w:pStyle w:val="Heading3"/>
+        <w:rPr>
+          <w:lang w:val="en-US"/>
+        </w:rPr>
+      </w:pPr>
+      <w:r>
+        <w:rPr>
+          <w:lang w:val="en-US"/>
+        </w:rPr>
+        <w:t>Key</w:t>
+      </w:r>
+      <w:r>
+        <w:rPr>
+          <w:lang w:val="en-US"/>
+        </w:rPr>
+        <w:t xml:space="preserve"> Features:</w:t>
+      </w:r>
+    </w:p>
+    <w:p>
+      <w:pPr>
+        <w:rPr>
+          <w:lang w:val="en-US"/>
+        </w:rPr>
+      </w:pPr>
+      <w:r>
+        <w:rPr>
+          <w:b/>
+          <w:bCs/>
+          <w:lang w:val="en-US"/>
+        </w:rPr>
+        <w:t>Numerical Data Distribution:</w:t>
+      </w:r>
+      <w:r>
+        <w:rPr>
+          <w:lang w:val="en-US"/>
+        </w:rPr>
+        <w:t xml:space="preserve"> Examine the spread and behavior of your numerical data. This feature helps you understand the range, median, and common patterns in your numerical data.</w:t>
+      </w:r>
+    </w:p>
+    <w:p>
+      <w:pPr>
+        <w:rPr>
+          <w:lang w:val="en-US"/>
+        </w:rPr>
+      </w:pPr>
+      <w:r>
+        <w:rPr>
+          <w:b/>
+          <w:bCs/>
+          <w:lang w:val="en-US"/>
+        </w:rPr>
+        <w:t>Correlation Discovery</w:t>
+      </w:r>
+      <w:r>
+        <w:rPr>
+          <w:lang w:val="en-US"/>
+        </w:rPr>
+        <w:t xml:space="preserve">: </w:t>
+      </w:r>
+      <w:r>
+        <w:rPr>
+          <w:lang w:val="en-US"/>
+        </w:rPr>
+        <w:t>Discover</w:t>
+      </w:r>
+      <w:r>
+        <w:rPr>
+          <w:lang w:val="en-US"/>
+        </w:rPr>
+        <w:t xml:space="preserve"> the relationships between various numerical variables. This is crucial for identifying trends and dependencies within your data.</w:t>
+      </w:r>
+    </w:p>
+    <w:p>
+      <w:pPr>
+        <w:rPr>
+          <w:lang w:val="en-US"/>
+        </w:rPr>
+      </w:pPr>
+      <w:r>
+        <w:rPr>
+          <w:b/>
+          <w:bCs/>
+          <w:lang w:val="en-US"/>
+        </w:rPr>
+        <w:t>Outlier Scatter</w:t>
+      </w:r>
+      <w:r>
+        <w:rPr>
+          <w:b/>
+          <w:bCs/>
+          <w:lang w:val="en-US"/>
+        </w:rPr>
+        <w:t xml:space="preserve"> Plot Visualization</w:t>
+      </w:r>
+      <w:r>
+        <w:rPr>
+          <w:lang w:val="en-US"/>
+        </w:rPr>
+        <w:t>: Utilize scatter plots to visually identify and analyze outliers in your data. This tool is key in recognizing anomalies and unusual patterns.</w:t>
+      </w:r>
+    </w:p>
+    <w:p>
+      <w:pPr>
+        <w:rPr>
+          <w:lang w:val="en-US"/>
+        </w:rPr>
+      </w:pPr>
+      <w:r>
+        <w:rPr>
+          <w:b/>
+          <w:bCs/>
+          <w:lang w:val="en-US"/>
+        </w:rPr>
+        <w:lastRenderedPageBreak/>
+        <w:t>Bubble Chart for Categorical Data:</w:t>
+      </w:r>
+      <w:r>
+        <w:rPr>
+          <w:lang w:val="en-US"/>
+        </w:rPr>
+        <w:t xml:space="preserve"> Dive deeper into your categorical data with the bubble chart. This interactive tool enables you to identify and understand the most prevalent values in a selected column, providing a clear view of categorical data distributions.</w:t>
+      </w:r>
+    </w:p>
+    <w:p>
+      <w:pPr>
+        <w:rPr>
+          <w:lang w:val="en-US"/>
+        </w:rPr>
+      </w:pPr>
+    </w:p>
+    <w:p>
+      <w:pPr>
+        <w:pStyle w:val="Heading3"/>
+        <w:rPr>
+          <w:lang w:val="en-US"/>
+        </w:rPr>
+      </w:pPr>
+      <w:r>
+        <w:rPr>
+          <w:lang w:val="en-US"/>
+        </w:rPr>
+        <w:t>Interactivity and Insight:</w:t>
+      </w:r>
+    </w:p>
+    <w:p>
+      <w:pPr>
+        <w:rPr>
+          <w:lang w:val="en-US"/>
+        </w:rPr>
+      </w:pPr>
+      <w:r>
+        <w:rPr>
+          <w:lang w:val="en-US"/>
+        </w:rPr>
+        <w:t>The Data Exploration tab is not just about viewing data; it’s about interacting with it. Each feature is designed to provide a hands-on experience, allowing you to engage with your data in a dynamic way.</w:t>
+      </w:r>
+    </w:p>
+    <w:p>
+      <w:pPr>
+        <w:rPr>
+          <w:lang w:val="en-US"/>
+        </w:rPr>
+      </w:pPr>
+    </w:p>
+    <w:p>
+      <w:pPr>
+        <w:rPr>
+          <w:lang w:val="en-US"/>
+        </w:rPr>
+      </w:pPr>
+      <w:r>
+        <w:rPr>
+          <w:lang w:val="en-US"/>
+        </w:rPr>
+        <w:t>Through these tools, you can effectively visualize complex data relationships, making it easier to extract meaningful insights and make informed decisions</w:t>
+      </w:r>
+      <w:r>
+        <w:rPr>
+          <w:lang w:val="en-US"/>
+        </w:rPr>
+        <w:t xml:space="preserve"> about your data cleaning</w:t>
+      </w:r>
+      <w:r>
+        <w:rPr>
+          <w:lang w:val="en-US"/>
+        </w:rPr>
+        <w:t>.</w:t>
       </w:r>
     </w:p>
     <w:sectPr>

</xml_diff>

<commit_message>
FAB-344: Quality of life features
</commit_message>
<xml_diff>
--- a/Project supporting Artifacts/User manual/dp_technical_manual_smc.docx
+++ b/Project supporting Artifacts/User manual/dp_technical_manual_smc.docx
@@ -1760,6 +1760,408 @@
           <w:lang w:val="en-US"/>
         </w:rPr>
         <w:t>.</w:t>
+      </w:r>
+    </w:p>
+    <w:p>
+      <w:pPr>
+        <w:rPr>
+          <w:lang w:val="en-US"/>
+        </w:rPr>
+      </w:pPr>
+    </w:p>
+    <w:p>
+      <w:pPr>
+        <w:pStyle w:val="Heading2"/>
+        <w:rPr>
+          <w:lang w:val="en-US"/>
+        </w:rPr>
+      </w:pPr>
+      <w:r>
+        <w:rPr>
+          <w:lang w:val="en-US"/>
+        </w:rPr>
+        <w:t>Quality of Life Features in the Dashboard</w:t>
+      </w:r>
+    </w:p>
+    <w:p>
+      <w:pPr>
+        <w:rPr>
+          <w:lang w:val="en-US"/>
+        </w:rPr>
+      </w:pPr>
+    </w:p>
+    <w:p>
+      <w:pPr>
+        <w:rPr>
+          <w:lang w:val="en-US"/>
+        </w:rPr>
+      </w:pPr>
+      <w:r>
+        <w:rPr>
+          <w:lang w:val="en-US"/>
+        </w:rPr>
+        <w:drawing>
+          <wp:inline distT="0" distB="0" distL="0" distR="0" wp14:anchorId="2FFD0E6D" wp14:editId="09750D06">
+            <wp:extent cx="4010297" cy="3511342"/>
+            <wp:effectExtent l="0" t="0" r="3175" b="0"/>
+            <wp:docPr id="7" name="Picture 7" descr="A screenshot of a computer screen&#10;&#10;Description automatically generated"/>
+            <wp:cNvGraphicFramePr>
+              <a:graphicFrameLocks xmlns:a="http://schemas.openxmlformats.org/drawingml/2006/main" noChangeAspect="1"/>
+            </wp:cNvGraphicFramePr>
+            <a:graphic xmlns:a="http://schemas.openxmlformats.org/drawingml/2006/main">
+              <a:graphicData uri="http://schemas.openxmlformats.org/drawingml/2006/picture">
+                <pic:pic xmlns:pic="http://schemas.openxmlformats.org/drawingml/2006/picture">
+                  <pic:nvPicPr>
+                    <pic:cNvPr id="7" name="Picture 7" descr="A screenshot of a computer screen&#10;&#10;Description automatically generated"/>
+                    <pic:cNvPicPr/>
+                  </pic:nvPicPr>
+                  <pic:blipFill>
+                    <a:blip r:embed="rId11"/>
+                    <a:stretch>
+                      <a:fillRect/>
+                    </a:stretch>
+                  </pic:blipFill>
+                  <pic:spPr>
+                    <a:xfrm>
+                      <a:off x="0" y="0"/>
+                      <a:ext cx="4078148" cy="3570751"/>
+                    </a:xfrm>
+                    <a:prstGeom prst="rect">
+                      <a:avLst/>
+                    </a:prstGeom>
+                  </pic:spPr>
+                </pic:pic>
+              </a:graphicData>
+            </a:graphic>
+          </wp:inline>
+        </w:drawing>
+      </w:r>
+    </w:p>
+    <w:p>
+      <w:pPr>
+        <w:pStyle w:val="Heading3"/>
+        <w:rPr>
+          <w:lang w:val="en-US"/>
+        </w:rPr>
+      </w:pPr>
+      <w:r>
+        <w:rPr>
+          <w:lang w:val="en-US"/>
+        </w:rPr>
+        <w:t>Consistent Color Scheme:</w:t>
+      </w:r>
+    </w:p>
+    <w:p>
+      <w:pPr>
+        <w:rPr>
+          <w:lang w:val="en-US"/>
+        </w:rPr>
+      </w:pPr>
+      <w:r>
+        <w:rPr>
+          <w:b/>
+          <w:bCs/>
+          <w:lang w:val="en-US"/>
+        </w:rPr>
+        <w:t>Color-Blind Safe Palette:</w:t>
+      </w:r>
+      <w:r>
+        <w:rPr>
+          <w:lang w:val="en-US"/>
+        </w:rPr>
+        <w:t xml:space="preserve"> We have carefully selected colors that are accessible to individuals with color vision deficiencies. This ensures that all users can effectively interpret and enjoy our visualizations.</w:t>
+      </w:r>
+    </w:p>
+    <w:p>
+      <w:pPr>
+        <w:rPr>
+          <w:lang w:val="en-US"/>
+        </w:rPr>
+      </w:pPr>
+      <w:r>
+        <w:rPr>
+          <w:b/>
+          <w:bCs/>
+          <w:lang w:val="en-US"/>
+        </w:rPr>
+        <w:t>Unified Color Consistency:</w:t>
+      </w:r>
+      <w:r>
+        <w:rPr>
+          <w:lang w:val="en-US"/>
+        </w:rPr>
+        <w:t xml:space="preserve"> All visual elements adhere to a consistent color theme, resonating with the dashboard’s blue hue. This consistency not only enhances aesthetic appeal but also aids in intuitive navigation.</w:t>
+      </w:r>
+    </w:p>
+    <w:p>
+      <w:pPr>
+        <w:rPr>
+          <w:lang w:val="en-US"/>
+        </w:rPr>
+      </w:pPr>
+    </w:p>
+    <w:p>
+      <w:pPr>
+        <w:pStyle w:val="Heading3"/>
+        <w:rPr>
+          <w:lang w:val="en-US"/>
+        </w:rPr>
+      </w:pPr>
+      <w:r>
+        <w:rPr>
+          <w:lang w:val="en-US"/>
+        </w:rPr>
+        <w:t>Interactive Tooltips:</w:t>
+      </w:r>
+    </w:p>
+    <w:p>
+      <w:pPr>
+        <w:rPr>
+          <w:lang w:val="en-US"/>
+        </w:rPr>
+      </w:pPr>
+      <w:r>
+        <w:rPr>
+          <w:b/>
+          <w:bCs/>
+          <w:lang w:val="en-US"/>
+        </w:rPr>
+        <w:t>Enhanced Information:</w:t>
+      </w:r>
+      <w:r>
+        <w:rPr>
+          <w:lang w:val="en-US"/>
+        </w:rPr>
+        <w:t xml:space="preserve"> Non-metric visualizations are equipped with informative tooltips. These tooltips provide additional context and details, enriching your understanding of the data.</w:t>
+      </w:r>
+    </w:p>
+    <w:p>
+      <w:pPr>
+        <w:rPr>
+          <w:lang w:val="en-US"/>
+        </w:rPr>
+      </w:pPr>
+      <w:r>
+        <w:rPr>
+          <w:b/>
+          <w:bCs/>
+          <w:lang w:val="en-US"/>
+        </w:rPr>
+        <w:lastRenderedPageBreak/>
+        <w:t>Selection Highlighting</w:t>
+      </w:r>
+      <w:r>
+        <w:rPr>
+          <w:lang w:val="en-US"/>
+        </w:rPr>
+        <w:t>: Interactive elements respond to your cursor by highlighting selections. This feature allows for easy identification and navigation of choices within the dashboard.</w:t>
+      </w:r>
+    </w:p>
+    <w:p>
+      <w:pPr>
+        <w:rPr>
+          <w:lang w:val="en-US"/>
+        </w:rPr>
+      </w:pPr>
+    </w:p>
+    <w:p>
+      <w:pPr>
+        <w:pStyle w:val="Heading3"/>
+        <w:rPr>
+          <w:lang w:val="en-US"/>
+        </w:rPr>
+      </w:pPr>
+      <w:r>
+        <w:rPr>
+          <w:lang w:val="en-US"/>
+        </w:rPr>
+        <w:t>Helpful Text:</w:t>
+      </w:r>
+    </w:p>
+    <w:p>
+      <w:pPr>
+        <w:rPr>
+          <w:lang w:val="en-US"/>
+        </w:rPr>
+      </w:pPr>
+      <w:r>
+        <w:rPr>
+          <w:b/>
+          <w:bCs/>
+          <w:lang w:val="en-US"/>
+        </w:rPr>
+        <w:t>Guidance and Context:</w:t>
+      </w:r>
+      <w:r>
+        <w:rPr>
+          <w:lang w:val="en-US"/>
+        </w:rPr>
+        <w:t xml:space="preserve"> Each visualization comes with explanatory help text. This text addresses two key questions: What is the visualization showing, and why is it important? This feature aids in comprehending the relevance and application of the data presented.</w:t>
+      </w:r>
+    </w:p>
+    <w:p>
+      <w:pPr>
+        <w:pStyle w:val="Heading3"/>
+        <w:rPr>
+          <w:lang w:val="en-US"/>
+        </w:rPr>
+      </w:pPr>
+    </w:p>
+    <w:p>
+      <w:pPr>
+        <w:pStyle w:val="Heading3"/>
+        <w:rPr>
+          <w:lang w:val="en-US"/>
+        </w:rPr>
+      </w:pPr>
+      <w:r>
+        <w:rPr>
+          <w:lang w:val="en-US"/>
+        </w:rPr>
+        <w:t>Smooth Transitions:</w:t>
+      </w:r>
+    </w:p>
+    <w:p>
+      <w:pPr>
+        <w:rPr>
+          <w:lang w:val="en-US"/>
+        </w:rPr>
+      </w:pPr>
+      <w:r>
+        <w:rPr>
+          <w:b/>
+          <w:bCs/>
+          <w:lang w:val="en-US"/>
+        </w:rPr>
+        <w:t>Feedback Through Animation:</w:t>
+      </w:r>
+      <w:r>
+        <w:rPr>
+          <w:lang w:val="en-US"/>
+        </w:rPr>
+        <w:t xml:space="preserve"> The dashboard includes subtle transitions, signaling that your data is being processed and analyzed. These animations provide a responsive and engaging user experience.</w:t>
+      </w:r>
+    </w:p>
+    <w:p>
+      <w:pPr>
+        <w:rPr>
+          <w:lang w:val="en-US"/>
+        </w:rPr>
+      </w:pPr>
+    </w:p>
+    <w:p>
+      <w:pPr>
+        <w:pStyle w:val="Heading3"/>
+        <w:rPr>
+          <w:lang w:val="en-US"/>
+        </w:rPr>
+      </w:pPr>
+      <w:r>
+        <w:rPr>
+          <w:lang w:val="en-US"/>
+        </w:rPr>
+        <w:t>Dynamic Titles:</w:t>
+      </w:r>
+    </w:p>
+    <w:p>
+      <w:pPr>
+        <w:rPr>
+          <w:lang w:val="en-US"/>
+        </w:rPr>
+      </w:pPr>
+      <w:r>
+        <w:rPr>
+          <w:b/>
+          <w:bCs/>
+          <w:lang w:val="en-US"/>
+        </w:rPr>
+        <w:t>Contextual Awareness:</w:t>
+      </w:r>
+      <w:r>
+        <w:rPr>
+          <w:lang w:val="en-US"/>
+        </w:rPr>
+        <w:t xml:space="preserve"> Certain visualizations feature dynamic titles that adapt based on the fields being analyzed. This helps you quickly grasp the focus and context of each visualization.</w:t>
+      </w:r>
+    </w:p>
+    <w:p>
+      <w:pPr>
+        <w:rPr>
+          <w:lang w:val="en-US"/>
+        </w:rPr>
+      </w:pPr>
+    </w:p>
+    <w:p>
+      <w:pPr>
+        <w:pStyle w:val="Heading3"/>
+        <w:rPr>
+          <w:lang w:val="en-US"/>
+        </w:rPr>
+      </w:pPr>
+      <w:r>
+        <w:rPr>
+          <w:lang w:val="en-US"/>
+        </w:rPr>
+        <w:t>Zoom Functionality in Bubble Chart</w:t>
+      </w:r>
+      <w:r>
+        <w:rPr>
+          <w:lang w:val="en-US"/>
+        </w:rPr>
+        <w:t>:</w:t>
+      </w:r>
+    </w:p>
+    <w:p>
+      <w:pPr>
+        <w:rPr>
+          <w:lang w:val="en-US"/>
+        </w:rPr>
+      </w:pPr>
+      <w:r>
+        <w:rPr>
+          <w:b/>
+          <w:bCs/>
+          <w:lang w:val="en-US"/>
+        </w:rPr>
+        <w:t>Enhanced Navigation:</w:t>
+      </w:r>
+      <w:r>
+        <w:rPr>
+          <w:lang w:val="en-US"/>
+        </w:rPr>
+        <w:t xml:space="preserve"> The bubble chart is equipped with zoom in and zoom out capabilities. This functionality is especially useful when dealing with dense data, allowing you to adjust the view for a clearer understanding of all data points.</w:t>
+      </w:r>
+    </w:p>
+    <w:p>
+      <w:pPr>
+        <w:rPr>
+          <w:lang w:val="en-US"/>
+        </w:rPr>
+      </w:pPr>
+    </w:p>
+    <w:p>
+      <w:pPr>
+        <w:rPr>
+          <w:lang w:val="en-US"/>
+        </w:rPr>
+      </w:pPr>
+      <w:r>
+        <w:rPr>
+          <w:lang w:val="en-US"/>
+        </w:rPr>
+        <w:t xml:space="preserve">These </w:t>
+      </w:r>
+      <w:r>
+        <w:rPr>
+          <w:lang w:val="en-US"/>
+        </w:rPr>
+        <w:t>quality-of-life</w:t>
+      </w:r>
+      <w:r>
+        <w:rPr>
+          <w:lang w:val="en-US"/>
+        </w:rPr>
+        <w:t xml:space="preserve"> features are designed to enhance your interaction with the dashboard, ensuring a user-friendly, accessible, and informative experience.</w:t>
       </w:r>
     </w:p>
     <w:sectPr>

</xml_diff>